<commit_message>
Se borro la primer hoja en blanco
</commit_message>
<xml_diff>
--- a/repository/S.A.P.O/Producto/Iteraciones/Iteracion_01/02_Documento_Requerimiento/Especificacion de Requerimiento.docx
+++ b/repository/S.A.P.O/Producto/Iteraciones/Iteracion_01/02_Documento_Requerimiento/Especificacion de Requerimiento.docx
@@ -1,31 +1,13 @@
 
 <file path=word/document.xml><?xml version="1.0" encoding="utf-8"?>
-<w:document xmlns:wpc="http://schemas.microsoft.com/office/word/2010/wordprocessingCanvas" xmlns:mc="http://schemas.openxmlformats.org/markup-compatibility/2006" xmlns:o="urn:schemas-microsoft-com:office:office" xmlns:r="http://schemas.openxmlformats.org/officeDocument/2006/relationships" xmlns:m="http://schemas.openxmlformats.org/officeDocument/2006/math" xmlns:v="urn:schemas-microsoft-com:vml" xmlns:wp14="http://schemas.microsoft.com/office/word/2010/wordprocessingDrawing" xmlns:wp="http://schemas.openxmlformats.org/drawingml/2006/wordprocessingDrawing" xmlns:w10="urn:schemas-microsoft-com:office:word" xmlns:w="http://schemas.openxmlformats.org/wordprocessingml/2006/main" xmlns:w14="http://schemas.microsoft.com/office/word/2010/wordml" xmlns:wpg="http://schemas.microsoft.com/office/word/2010/wordprocessingGroup" xmlns:wpi="http://schemas.microsoft.com/office/word/2010/wordprocessingInk" xmlns:wne="http://schemas.microsoft.com/office/word/2006/wordml" xmlns:wps="http://schemas.microsoft.com/office/word/2010/wordprocessingShape" mc:Ignorable="w14 wp14">
+<w:document xmlns:ve="http://schemas.openxmlformats.org/markup-compatibility/2006" xmlns:o="urn:schemas-microsoft-com:office:office" xmlns:r="http://schemas.openxmlformats.org/officeDocument/2006/relationships" xmlns:m="http://schemas.openxmlformats.org/officeDocument/2006/math" xmlns:v="urn:schemas-microsoft-com:vml" xmlns:wp="http://schemas.openxmlformats.org/drawingml/2006/wordprocessingDrawing" xmlns:w10="urn:schemas-microsoft-com:office:word" xmlns:w="http://schemas.openxmlformats.org/wordprocessingml/2006/main" xmlns:wne="http://schemas.microsoft.com/office/word/2006/wordml">
   <w:body>
     <w:p>
       <w:pPr>
-        <w:spacing w:line="276" w:lineRule="auto"/>
-        <w:rPr>
-          <w:caps/>
-          <w:color w:val="632423" w:themeColor="accent2" w:themeShade="80"/>
-          <w:spacing w:val="20"/>
-          <w:sz w:val="28"/>
-          <w:szCs w:val="28"/>
-        </w:rPr>
+        <w:pStyle w:val="Ttulo1"/>
       </w:pPr>
       <w:bookmarkStart w:id="0" w:name="_Toc356405832"/>
       <w:r>
-        <w:br w:type="page"/>
-      </w:r>
-      <w:bookmarkStart w:id="1" w:name="_GoBack"/>
-      <w:bookmarkEnd w:id="1"/>
-    </w:p>
-    <w:p>
-      <w:pPr>
-        <w:pStyle w:val="Ttulo1"/>
-      </w:pPr>
-      <w:r>
-        <w:lastRenderedPageBreak/>
         <w:t>workflow de requerimientos</w:t>
       </w:r>
       <w:bookmarkEnd w:id="0"/>
@@ -35,11 +17,11 @@
         <w:pStyle w:val="Ttulo2"/>
         <w:jc w:val="left"/>
       </w:pPr>
-      <w:bookmarkStart w:id="2" w:name="_Toc356405833"/>
+      <w:bookmarkStart w:id="1" w:name="_Toc356405833"/>
       <w:r>
         <w:t>Objetivo del Sistema</w:t>
       </w:r>
-      <w:bookmarkEnd w:id="2"/>
+      <w:bookmarkEnd w:id="1"/>
     </w:p>
     <w:p>
       <w:pPr>
@@ -65,9 +47,6 @@
         </w:rPr>
         <w:t>.</w:t>
       </w:r>
-      <w:r>
-        <w:t xml:space="preserve"> </w:t>
-      </w:r>
     </w:p>
     <w:p>
       <w:pPr>
@@ -96,11 +75,11 @@
         <w:pStyle w:val="Ttulo2"/>
         <w:jc w:val="left"/>
       </w:pPr>
-      <w:bookmarkStart w:id="3" w:name="_Toc356405834"/>
+      <w:bookmarkStart w:id="2" w:name="_Toc356405834"/>
       <w:r>
         <w:t>Definición de requerimientos funcionales (Alcances)</w:t>
       </w:r>
-      <w:bookmarkEnd w:id="3"/>
+      <w:bookmarkEnd w:id="2"/>
     </w:p>
     <w:p>
       <w:pPr>
@@ -196,34 +175,7 @@
           <w:sz w:val="24"/>
           <w:lang w:val="es-ES"/>
         </w:rPr>
-        <w:t>búsqueda</w:t>
-      </w:r>
-      <w:r>
-        <w:rPr>
-          <w:rFonts w:asciiTheme="minorHAnsi" w:eastAsiaTheme="minorHAnsi" w:hAnsiTheme="minorHAnsi" w:cstheme="minorBidi"/>
-          <w:b/>
-          <w:sz w:val="24"/>
-          <w:lang w:val="es-ES"/>
-        </w:rPr>
-        <w:t xml:space="preserve"> </w:t>
-      </w:r>
-      <w:r>
-        <w:rPr>
-          <w:rFonts w:asciiTheme="minorHAnsi" w:eastAsiaTheme="minorHAnsi" w:hAnsiTheme="minorHAnsi" w:cstheme="minorBidi"/>
-          <w:b/>
-          <w:sz w:val="24"/>
-          <w:lang w:val="es-ES"/>
-        </w:rPr>
-        <w:t>y asignación</w:t>
-      </w:r>
-      <w:r>
-        <w:rPr>
-          <w:rFonts w:asciiTheme="minorHAnsi" w:eastAsiaTheme="minorHAnsi" w:hAnsiTheme="minorHAnsi" w:cstheme="minorBidi"/>
-          <w:b/>
-          <w:sz w:val="24"/>
-          <w:lang w:val="es-ES"/>
-        </w:rPr>
-        <w:t xml:space="preserve"> </w:t>
+        <w:t>búsqueday asignación</w:t>
       </w:r>
       <w:r>
         <w:rPr>
@@ -405,13 +357,7 @@
         <w:jc w:val="left"/>
       </w:pPr>
       <w:r>
-        <w:t>Definición de requerimientos</w:t>
-      </w:r>
-      <w:r>
-        <w:t xml:space="preserve"> no</w:t>
-      </w:r>
-      <w:r>
-        <w:t xml:space="preserve"> funcionales</w:t>
+        <w:t>Definición de requerimientos no funcionales</w:t>
       </w:r>
     </w:p>
     <w:p>
@@ -488,7 +434,7 @@
 </file>
 
 <file path=word/styles.xml><?xml version="1.0" encoding="utf-8"?>
-<w:styles xmlns:mc="http://schemas.openxmlformats.org/markup-compatibility/2006" xmlns:r="http://schemas.openxmlformats.org/officeDocument/2006/relationships" xmlns:w="http://schemas.openxmlformats.org/wordprocessingml/2006/main" xmlns:w14="http://schemas.microsoft.com/office/word/2010/wordml" mc:Ignorable="w14">
+<w:styles xmlns:r="http://schemas.openxmlformats.org/officeDocument/2006/relationships" xmlns:w="http://schemas.openxmlformats.org/wordprocessingml/2006/main">
   <w:docDefaults>
     <w:rPrDefault>
       <w:rPr>
@@ -714,6 +660,7 @@
     <w:uiPriority w:val="99"/>
     <w:semiHidden/>
     <w:unhideWhenUsed/>
+    <w:qFormat/>
     <w:tblPr>
       <w:tblInd w:w="0" w:type="dxa"/>
       <w:tblCellMar>

</xml_diff>

<commit_message>
Se incorporó la Lista de Actividades
</commit_message>
<xml_diff>
--- a/repository/S.A.P.O/Producto/Iteraciones/Iteracion_01/02_Documento_Requerimiento/Especificacion de Requerimiento.docx
+++ b/repository/S.A.P.O/Producto/Iteraciones/Iteracion_01/02_Documento_Requerimiento/Especificacion de Requerimiento.docx
@@ -377,7 +377,6 @@
         </w:rPr>
         <w:t xml:space="preserve">El sistema se deberá integrar mediante un enlace con la plataforma </w:t>
       </w:r>
-      <w:proofErr w:type="spellStart"/>
       <w:r>
         <w:rPr>
           <w:rFonts w:asciiTheme="minorHAnsi" w:eastAsiaTheme="minorHAnsi" w:hAnsiTheme="minorHAnsi" w:cstheme="minorBidi"/>
@@ -387,7 +386,6 @@
         </w:rPr>
         <w:t>Moodle</w:t>
       </w:r>
-      <w:proofErr w:type="spellEnd"/>
       <w:r>
         <w:rPr>
           <w:rFonts w:asciiTheme="minorHAnsi" w:eastAsiaTheme="minorHAnsi" w:hAnsiTheme="minorHAnsi" w:cstheme="minorBidi"/>
@@ -422,6 +420,473 @@
         <w:t>)</w:t>
       </w:r>
     </w:p>
+    <w:p/>
+    <w:p/>
+    <w:p>
+      <w:pPr>
+        <w:pStyle w:val="Ttulo1"/>
+      </w:pPr>
+      <w:r>
+        <w:lastRenderedPageBreak/>
+        <w:t>workflow de requerimientos</w:t>
+      </w:r>
+    </w:p>
+    <w:p>
+      <w:pPr>
+        <w:pStyle w:val="Ttulo2"/>
+        <w:jc w:val="left"/>
+      </w:pPr>
+      <w:r>
+        <w:t>Objetivo del Sistema</w:t>
+      </w:r>
+    </w:p>
+    <w:p>
+      <w:pPr>
+        <w:pStyle w:val="Normal1"/>
+        <w:ind w:firstLine="708"/>
+        <w:jc w:val="both"/>
+        <w:rPr>
+          <w:rFonts w:asciiTheme="minorHAnsi" w:eastAsiaTheme="minorHAnsi" w:hAnsiTheme="minorHAnsi" w:cstheme="minorBidi"/>
+          <w:color w:val="auto"/>
+          <w:sz w:val="24"/>
+          <w:lang w:val="es-ES" w:eastAsia="en-US"/>
+        </w:rPr>
+      </w:pPr>
+      <w:r>
+        <w:rPr>
+          <w:rFonts w:asciiTheme="minorHAnsi" w:eastAsiaTheme="minorHAnsi" w:hAnsiTheme="minorHAnsi" w:cstheme="minorBidi"/>
+          <w:color w:val="auto"/>
+          <w:sz w:val="24"/>
+          <w:lang w:val="es-ES" w:eastAsia="en-US"/>
+        </w:rPr>
+        <w:t>Gestionar la búsqueda, selección, atención y control de pacientes en la prestación de los diferentes servicios odontológicos, realizando la gestión integral de las historias clínicas, y el seguimiento de los pacientes a lo largo de su tratamiento.</w:t>
+      </w:r>
+    </w:p>
+    <w:p>
+      <w:pPr>
+        <w:pStyle w:val="Normal1"/>
+        <w:jc w:val="both"/>
+        <w:rPr>
+          <w:rFonts w:asciiTheme="minorHAnsi" w:eastAsiaTheme="minorHAnsi" w:hAnsiTheme="minorHAnsi" w:cstheme="minorBidi"/>
+          <w:color w:val="auto"/>
+          <w:sz w:val="24"/>
+          <w:lang w:val="es-ES" w:eastAsia="en-US"/>
+        </w:rPr>
+      </w:pPr>
+    </w:p>
+    <w:p>
+      <w:pPr>
+        <w:pStyle w:val="Ttulo2"/>
+        <w:jc w:val="left"/>
+      </w:pPr>
+      <w:r>
+        <w:t>Definición de requerimientos funcionales (Alcances)</w:t>
+      </w:r>
+    </w:p>
+    <w:p>
+      <w:pPr>
+        <w:jc w:val="both"/>
+        <w:rPr>
+          <w:rFonts w:asciiTheme="minorHAnsi" w:eastAsiaTheme="minorHAnsi" w:hAnsiTheme="minorHAnsi" w:cstheme="minorBidi"/>
+          <w:sz w:val="24"/>
+          <w:lang w:val="es-ES"/>
+        </w:rPr>
+      </w:pPr>
+      <w:r>
+        <w:rPr>
+          <w:rFonts w:asciiTheme="minorHAnsi" w:eastAsiaTheme="minorHAnsi" w:hAnsiTheme="minorHAnsi" w:cstheme="minorBidi"/>
+          <w:sz w:val="24"/>
+          <w:lang w:val="es-ES"/>
+        </w:rPr>
+        <w:t xml:space="preserve">El sistema debe permitir </w:t>
+      </w:r>
+      <w:r>
+        <w:rPr>
+          <w:rFonts w:asciiTheme="minorHAnsi" w:eastAsiaTheme="minorHAnsi" w:hAnsiTheme="minorHAnsi" w:cstheme="minorBidi"/>
+          <w:b/>
+          <w:sz w:val="24"/>
+          <w:lang w:val="es-ES"/>
+        </w:rPr>
+        <w:t>registrar, consultar y actualizar</w:t>
+      </w:r>
+      <w:r>
+        <w:rPr>
+          <w:rFonts w:asciiTheme="minorHAnsi" w:eastAsiaTheme="minorHAnsi" w:hAnsiTheme="minorHAnsi" w:cstheme="minorBidi"/>
+          <w:sz w:val="24"/>
+          <w:lang w:val="es-ES"/>
+        </w:rPr>
+        <w:t xml:space="preserve"> los datos de los pacientes odontológicos.</w:t>
+      </w:r>
+    </w:p>
+    <w:p>
+      <w:pPr>
+        <w:jc w:val="both"/>
+        <w:rPr>
+          <w:rFonts w:asciiTheme="minorHAnsi" w:eastAsiaTheme="minorHAnsi" w:hAnsiTheme="minorHAnsi" w:cstheme="minorBidi"/>
+          <w:sz w:val="24"/>
+          <w:lang w:val="es-ES"/>
+        </w:rPr>
+      </w:pPr>
+      <w:r>
+        <w:rPr>
+          <w:rFonts w:asciiTheme="minorHAnsi" w:eastAsiaTheme="minorHAnsi" w:hAnsiTheme="minorHAnsi" w:cstheme="minorBidi"/>
+          <w:sz w:val="24"/>
+          <w:lang w:val="es-ES"/>
+        </w:rPr>
+        <w:t xml:space="preserve">El sistema debe permitir </w:t>
+      </w:r>
+      <w:r>
+        <w:rPr>
+          <w:rFonts w:asciiTheme="minorHAnsi" w:eastAsiaTheme="minorHAnsi" w:hAnsiTheme="minorHAnsi" w:cstheme="minorBidi"/>
+          <w:b/>
+          <w:sz w:val="24"/>
+          <w:lang w:val="es-ES"/>
+        </w:rPr>
+        <w:t>registrar, consultar y actualizar</w:t>
+      </w:r>
+      <w:r>
+        <w:rPr>
+          <w:rFonts w:asciiTheme="minorHAnsi" w:eastAsiaTheme="minorHAnsi" w:hAnsiTheme="minorHAnsi" w:cstheme="minorBidi"/>
+          <w:sz w:val="24"/>
+          <w:lang w:val="es-ES"/>
+        </w:rPr>
+        <w:t xml:space="preserve"> los datos de los alumnos de la Facultad de Odontología.</w:t>
+      </w:r>
+    </w:p>
+    <w:p>
+      <w:pPr>
+        <w:jc w:val="both"/>
+        <w:rPr>
+          <w:rFonts w:asciiTheme="minorHAnsi" w:eastAsiaTheme="minorHAnsi" w:hAnsiTheme="minorHAnsi" w:cstheme="minorBidi"/>
+          <w:sz w:val="24"/>
+          <w:lang w:val="es-ES"/>
+        </w:rPr>
+      </w:pPr>
+      <w:r>
+        <w:rPr>
+          <w:rFonts w:asciiTheme="minorHAnsi" w:eastAsiaTheme="minorHAnsi" w:hAnsiTheme="minorHAnsi" w:cstheme="minorBidi"/>
+          <w:sz w:val="24"/>
+          <w:lang w:val="es-ES"/>
+        </w:rPr>
+        <w:t xml:space="preserve">El sistema debe permitir la </w:t>
+      </w:r>
+      <w:r>
+        <w:rPr>
+          <w:rFonts w:asciiTheme="minorHAnsi" w:eastAsiaTheme="minorHAnsi" w:hAnsiTheme="minorHAnsi" w:cstheme="minorBidi"/>
+          <w:b/>
+          <w:sz w:val="24"/>
+          <w:lang w:val="es-ES"/>
+        </w:rPr>
+        <w:t>búsquedayasignación</w:t>
+      </w:r>
+      <w:r>
+        <w:rPr>
+          <w:rFonts w:asciiTheme="minorHAnsi" w:eastAsiaTheme="minorHAnsi" w:hAnsiTheme="minorHAnsi" w:cstheme="minorBidi"/>
+          <w:sz w:val="24"/>
+          <w:lang w:val="es-ES"/>
+        </w:rPr>
+        <w:t>de pacientes odontológicos a alumnos de la facultad de acuerdo a sus necesidades.</w:t>
+      </w:r>
+    </w:p>
+    <w:p>
+      <w:pPr>
+        <w:jc w:val="both"/>
+        <w:rPr>
+          <w:rFonts w:asciiTheme="minorHAnsi" w:eastAsiaTheme="minorHAnsi" w:hAnsiTheme="minorHAnsi" w:cstheme="minorBidi"/>
+          <w:sz w:val="24"/>
+          <w:lang w:val="es-ES"/>
+        </w:rPr>
+      </w:pPr>
+      <w:r>
+        <w:rPr>
+          <w:rFonts w:asciiTheme="minorHAnsi" w:eastAsiaTheme="minorHAnsi" w:hAnsiTheme="minorHAnsi" w:cstheme="minorBidi"/>
+          <w:sz w:val="24"/>
+          <w:lang w:val="es-ES"/>
+        </w:rPr>
+        <w:t xml:space="preserve">El sistema debe permitir </w:t>
+      </w:r>
+      <w:r>
+        <w:rPr>
+          <w:rFonts w:asciiTheme="minorHAnsi" w:eastAsiaTheme="minorHAnsi" w:hAnsiTheme="minorHAnsi" w:cstheme="minorBidi"/>
+          <w:b/>
+          <w:sz w:val="24"/>
+          <w:lang w:val="es-ES"/>
+        </w:rPr>
+        <w:t>gestionar turnos</w:t>
+      </w:r>
+      <w:r>
+        <w:rPr>
+          <w:rFonts w:asciiTheme="minorHAnsi" w:eastAsiaTheme="minorHAnsi" w:hAnsiTheme="minorHAnsi" w:cstheme="minorBidi"/>
+          <w:sz w:val="24"/>
+          <w:lang w:val="es-ES"/>
+        </w:rPr>
+        <w:t xml:space="preserve"> asignados a los pacientes.</w:t>
+      </w:r>
+    </w:p>
+    <w:p>
+      <w:pPr>
+        <w:jc w:val="both"/>
+        <w:rPr>
+          <w:rFonts w:asciiTheme="minorHAnsi" w:eastAsiaTheme="minorHAnsi" w:hAnsiTheme="minorHAnsi" w:cstheme="minorBidi"/>
+          <w:sz w:val="24"/>
+          <w:lang w:val="es-ES"/>
+        </w:rPr>
+      </w:pPr>
+      <w:r>
+        <w:rPr>
+          <w:rFonts w:asciiTheme="minorHAnsi" w:eastAsiaTheme="minorHAnsi" w:hAnsiTheme="minorHAnsi" w:cstheme="minorBidi"/>
+          <w:sz w:val="24"/>
+          <w:lang w:val="es-ES"/>
+        </w:rPr>
+        <w:t>El sistema debe permitir gestionar de una manera eficiente las historias clínicas de las diversas cátedras.</w:t>
+      </w:r>
+    </w:p>
+    <w:p>
+      <w:pPr>
+        <w:jc w:val="both"/>
+        <w:rPr>
+          <w:rFonts w:asciiTheme="minorHAnsi" w:eastAsiaTheme="minorHAnsi" w:hAnsiTheme="minorHAnsi" w:cstheme="minorBidi"/>
+          <w:sz w:val="24"/>
+          <w:lang w:val="es-ES"/>
+        </w:rPr>
+      </w:pPr>
+      <w:r>
+        <w:rPr>
+          <w:rFonts w:asciiTheme="minorHAnsi" w:eastAsiaTheme="minorHAnsi" w:hAnsiTheme="minorHAnsi" w:cstheme="minorBidi"/>
+          <w:sz w:val="24"/>
+          <w:lang w:val="es-ES"/>
+        </w:rPr>
+        <w:t xml:space="preserve">El sistema debe permitir la </w:t>
+      </w:r>
+      <w:r>
+        <w:rPr>
+          <w:rFonts w:asciiTheme="minorHAnsi" w:eastAsiaTheme="minorHAnsi" w:hAnsiTheme="minorHAnsi" w:cstheme="minorBidi"/>
+          <w:b/>
+          <w:sz w:val="24"/>
+          <w:lang w:val="es-ES"/>
+        </w:rPr>
+        <w:t>unificación</w:t>
+      </w:r>
+      <w:r>
+        <w:rPr>
+          <w:rFonts w:asciiTheme="minorHAnsi" w:eastAsiaTheme="minorHAnsi" w:hAnsiTheme="minorHAnsi" w:cstheme="minorBidi"/>
+          <w:sz w:val="24"/>
+          <w:lang w:val="es-ES"/>
+        </w:rPr>
+        <w:t xml:space="preserve"> de los dos sitios actuales de registro de pacientes.</w:t>
+      </w:r>
+    </w:p>
+    <w:p>
+      <w:pPr>
+        <w:jc w:val="both"/>
+        <w:rPr>
+          <w:rFonts w:asciiTheme="minorHAnsi" w:eastAsiaTheme="minorHAnsi" w:hAnsiTheme="minorHAnsi" w:cstheme="minorBidi"/>
+          <w:sz w:val="24"/>
+          <w:lang w:val="es-ES"/>
+        </w:rPr>
+      </w:pPr>
+      <w:r>
+        <w:rPr>
+          <w:rFonts w:asciiTheme="minorHAnsi" w:eastAsiaTheme="minorHAnsi" w:hAnsiTheme="minorHAnsi" w:cstheme="minorBidi"/>
+          <w:sz w:val="24"/>
+          <w:lang w:val="es-ES"/>
+        </w:rPr>
+        <w:t xml:space="preserve">El sistema debe permitir un </w:t>
+      </w:r>
+      <w:r>
+        <w:rPr>
+          <w:rFonts w:asciiTheme="minorHAnsi" w:eastAsiaTheme="minorHAnsi" w:hAnsiTheme="minorHAnsi" w:cstheme="minorBidi"/>
+          <w:b/>
+          <w:sz w:val="24"/>
+          <w:lang w:val="es-ES"/>
+        </w:rPr>
+        <w:t>seguimiento del paciente</w:t>
+      </w:r>
+      <w:r>
+        <w:rPr>
+          <w:rFonts w:asciiTheme="minorHAnsi" w:eastAsiaTheme="minorHAnsi" w:hAnsiTheme="minorHAnsi" w:cstheme="minorBidi"/>
+          <w:sz w:val="24"/>
+          <w:lang w:val="es-ES"/>
+        </w:rPr>
+        <w:t xml:space="preserve"> a lo largo de todo un </w:t>
+      </w:r>
+      <w:r>
+        <w:rPr>
+          <w:rFonts w:asciiTheme="minorHAnsi" w:eastAsiaTheme="minorHAnsi" w:hAnsiTheme="minorHAnsi" w:cstheme="minorBidi"/>
+          <w:b/>
+          <w:sz w:val="24"/>
+          <w:lang w:val="es-ES"/>
+        </w:rPr>
+        <w:t>tratamiento</w:t>
+      </w:r>
+      <w:r>
+        <w:rPr>
+          <w:rFonts w:asciiTheme="minorHAnsi" w:eastAsiaTheme="minorHAnsi" w:hAnsiTheme="minorHAnsi" w:cstheme="minorBidi"/>
+          <w:sz w:val="24"/>
+          <w:lang w:val="es-ES"/>
+        </w:rPr>
+        <w:t xml:space="preserve"> odontológico.</w:t>
+      </w:r>
+    </w:p>
+    <w:p>
+      <w:pPr>
+        <w:jc w:val="both"/>
+        <w:rPr>
+          <w:rFonts w:asciiTheme="minorHAnsi" w:eastAsiaTheme="minorHAnsi" w:hAnsiTheme="minorHAnsi" w:cstheme="minorBidi"/>
+          <w:sz w:val="24"/>
+          <w:lang w:val="es-ES"/>
+        </w:rPr>
+      </w:pPr>
+      <w:r>
+        <w:rPr>
+          <w:rFonts w:asciiTheme="minorHAnsi" w:eastAsiaTheme="minorHAnsi" w:hAnsiTheme="minorHAnsi" w:cstheme="minorBidi"/>
+          <w:sz w:val="24"/>
+          <w:lang w:val="es-ES"/>
+        </w:rPr>
+        <w:t xml:space="preserve">El sistema debe permitir la </w:t>
+      </w:r>
+      <w:r>
+        <w:rPr>
+          <w:rFonts w:asciiTheme="minorHAnsi" w:eastAsiaTheme="minorHAnsi" w:hAnsiTheme="minorHAnsi" w:cstheme="minorBidi"/>
+          <w:b/>
+          <w:sz w:val="24"/>
+          <w:lang w:val="es-ES"/>
+        </w:rPr>
+        <w:t>derivación de un paciente</w:t>
+      </w:r>
+      <w:r>
+        <w:rPr>
+          <w:rFonts w:asciiTheme="minorHAnsi" w:eastAsiaTheme="minorHAnsi" w:hAnsiTheme="minorHAnsi" w:cstheme="minorBidi"/>
+          <w:sz w:val="24"/>
+          <w:lang w:val="es-ES"/>
+        </w:rPr>
+        <w:t xml:space="preserve"> hacia una determinada cátedra.</w:t>
+      </w:r>
+    </w:p>
+    <w:p>
+      <w:pPr>
+        <w:jc w:val="both"/>
+        <w:rPr>
+          <w:rFonts w:asciiTheme="minorHAnsi" w:eastAsiaTheme="minorHAnsi" w:hAnsiTheme="minorHAnsi" w:cstheme="minorBidi"/>
+          <w:sz w:val="24"/>
+          <w:lang w:val="es-ES"/>
+        </w:rPr>
+      </w:pPr>
+      <w:r>
+        <w:rPr>
+          <w:rFonts w:asciiTheme="minorHAnsi" w:eastAsiaTheme="minorHAnsi" w:hAnsiTheme="minorHAnsi" w:cstheme="minorBidi"/>
+          <w:sz w:val="24"/>
+          <w:lang w:val="es-ES"/>
+        </w:rPr>
+        <w:t xml:space="preserve">El sistema se deberá integrar mediante un enlace con la plataforma </w:t>
+      </w:r>
+      <w:r>
+        <w:rPr>
+          <w:rFonts w:asciiTheme="minorHAnsi" w:eastAsiaTheme="minorHAnsi" w:hAnsiTheme="minorHAnsi" w:cstheme="minorBidi"/>
+          <w:b/>
+          <w:sz w:val="24"/>
+          <w:lang w:val="es-ES"/>
+        </w:rPr>
+        <w:t>Moodle</w:t>
+      </w:r>
+      <w:r>
+        <w:rPr>
+          <w:rFonts w:asciiTheme="minorHAnsi" w:eastAsiaTheme="minorHAnsi" w:hAnsiTheme="minorHAnsi" w:cstheme="minorBidi"/>
+          <w:sz w:val="24"/>
+          <w:lang w:val="es-ES"/>
+        </w:rPr>
+        <w:t xml:space="preserve"> de la Facultad de Odontología.</w:t>
+      </w:r>
+    </w:p>
+    <w:p>
+      <w:pPr>
+        <w:jc w:val="both"/>
+        <w:rPr>
+          <w:rFonts w:asciiTheme="minorHAnsi" w:eastAsiaTheme="minorHAnsi" w:hAnsiTheme="minorHAnsi" w:cstheme="minorBidi"/>
+          <w:sz w:val="24"/>
+          <w:lang w:val="es-ES"/>
+        </w:rPr>
+      </w:pPr>
+      <w:r>
+        <w:rPr>
+          <w:rFonts w:asciiTheme="minorHAnsi" w:eastAsiaTheme="minorHAnsi" w:hAnsiTheme="minorHAnsi" w:cstheme="minorBidi"/>
+          <w:sz w:val="24"/>
+          <w:lang w:val="es-ES"/>
+        </w:rPr>
+        <w:t xml:space="preserve">El sistema debe permitir visualizar un </w:t>
+      </w:r>
+      <w:r>
+        <w:rPr>
+          <w:rFonts w:asciiTheme="minorHAnsi" w:eastAsiaTheme="minorHAnsi" w:hAnsiTheme="minorHAnsi" w:cstheme="minorBidi"/>
+          <w:b/>
+          <w:sz w:val="24"/>
+          <w:lang w:val="es-ES"/>
+        </w:rPr>
+        <w:t>historial de atención de pacientes</w:t>
+      </w:r>
+      <w:r>
+        <w:rPr>
+          <w:rFonts w:asciiTheme="minorHAnsi" w:eastAsiaTheme="minorHAnsi" w:hAnsiTheme="minorHAnsi" w:cstheme="minorBidi"/>
+          <w:sz w:val="24"/>
+          <w:lang w:val="es-ES"/>
+        </w:rPr>
+        <w:t>, específico para cada alumno.</w:t>
+      </w:r>
+    </w:p>
+    <w:p>
+      <w:pPr>
+        <w:jc w:val="both"/>
+        <w:rPr>
+          <w:rFonts w:asciiTheme="minorHAnsi" w:eastAsiaTheme="minorHAnsi" w:hAnsiTheme="minorHAnsi" w:cstheme="minorBidi"/>
+          <w:sz w:val="24"/>
+          <w:lang w:val="es-ES"/>
+        </w:rPr>
+      </w:pPr>
+      <w:r>
+        <w:rPr>
+          <w:rFonts w:asciiTheme="minorHAnsi" w:eastAsiaTheme="minorHAnsi" w:hAnsiTheme="minorHAnsi" w:cstheme="minorBidi"/>
+          <w:sz w:val="24"/>
+          <w:lang w:val="es-ES"/>
+        </w:rPr>
+        <w:t xml:space="preserve">El sistema deberá permitir el </w:t>
+      </w:r>
+      <w:r>
+        <w:rPr>
+          <w:rFonts w:asciiTheme="minorHAnsi" w:eastAsiaTheme="minorHAnsi" w:hAnsiTheme="minorHAnsi" w:cstheme="minorBidi"/>
+          <w:b/>
+          <w:sz w:val="24"/>
+          <w:lang w:val="es-ES"/>
+        </w:rPr>
+        <w:t>registro  y/o actualización de Historias Clínicas</w:t>
+      </w:r>
+      <w:r>
+        <w:rPr>
+          <w:rFonts w:asciiTheme="minorHAnsi" w:eastAsiaTheme="minorHAnsi" w:hAnsiTheme="minorHAnsi" w:cstheme="minorBidi"/>
+          <w:sz w:val="24"/>
+          <w:lang w:val="es-ES"/>
+        </w:rPr>
+        <w:t xml:space="preserve"> luego de la atención a un paciente por parte de un alumno</w:t>
+      </w:r>
+      <w:r>
+        <w:rPr>
+          <w:rFonts w:asciiTheme="minorHAnsi" w:eastAsiaTheme="minorHAnsi" w:hAnsiTheme="minorHAnsi" w:cstheme="minorBidi"/>
+          <w:sz w:val="24"/>
+          <w:lang w:val="es-ES"/>
+        </w:rPr>
+        <w:t>.</w:t>
+      </w:r>
+    </w:p>
+    <w:p>
+      <w:pPr>
+        <w:jc w:val="both"/>
+        <w:rPr>
+          <w:rFonts w:asciiTheme="minorHAnsi" w:eastAsiaTheme="minorHAnsi" w:hAnsiTheme="minorHAnsi" w:cstheme="minorBidi"/>
+          <w:sz w:val="24"/>
+          <w:lang w:val="es-ES"/>
+        </w:rPr>
+      </w:pPr>
+    </w:p>
+    <w:p/>
     <w:p/>
     <w:sectPr>
       <w:pgSz w:w="12240" w:h="15840"/>

</xml_diff>